<commit_message>
add new file "readme"
</commit_message>
<xml_diff>
--- a/Лабораторна робота №1 (ДПГІ).docx
+++ b/Лабораторна робота №1 (ДПГІ).docx
@@ -2104,6 +2104,7 @@
       <w:pPr>
         <w:rPr>
           <w:szCs w:val="26"/>
+          <w:lang w:val="en-US"/>
         </w:rPr>
       </w:pPr>
       <w:r>
@@ -2137,15 +2138,285 @@
       <w:pPr>
         <w:rPr>
           <w:szCs w:val="26"/>
-        </w:rPr>
-      </w:pPr>
-    </w:p>
-    <w:p>
-      <w:pPr>
-        <w:rPr>
-          <w:szCs w:val="26"/>
-        </w:rPr>
-      </w:pPr>
+          <w:lang w:val="en-US"/>
+        </w:rPr>
+      </w:pPr>
+      <w:r>
+        <w:rPr>
+          <w:noProof/>
+          <w:szCs w:val="26"/>
+          <w:lang w:val="ru-RU" w:eastAsia="ru-RU"/>
+        </w:rPr>
+        <w:drawing>
+          <wp:inline distT="0" distB="0" distL="0" distR="0">
+            <wp:extent cx="3171825" cy="1905000"/>
+            <wp:effectExtent l="19050" t="0" r="9525" b="0"/>
+            <wp:docPr id="40" name="Рисунок 40"/>
+            <wp:cNvGraphicFramePr>
+              <a:graphicFrameLocks xmlns:a="http://schemas.openxmlformats.org/drawingml/2006/main" noChangeAspect="1"/>
+            </wp:cNvGraphicFramePr>
+            <a:graphic xmlns:a="http://schemas.openxmlformats.org/drawingml/2006/main">
+              <a:graphicData uri="http://schemas.openxmlformats.org/drawingml/2006/picture">
+                <pic:pic xmlns:pic="http://schemas.openxmlformats.org/drawingml/2006/picture">
+                  <pic:nvPicPr>
+                    <pic:cNvPr id="0" name="Picture 40"/>
+                    <pic:cNvPicPr>
+                      <a:picLocks noChangeAspect="1" noChangeArrowheads="1"/>
+                    </pic:cNvPicPr>
+                  </pic:nvPicPr>
+                  <pic:blipFill>
+                    <a:blip r:embed="rId24" cstate="print"/>
+                    <a:srcRect/>
+                    <a:stretch>
+                      <a:fillRect/>
+                    </a:stretch>
+                  </pic:blipFill>
+                  <pic:spPr bwMode="auto">
+                    <a:xfrm>
+                      <a:off x="0" y="0"/>
+                      <a:ext cx="3171825" cy="1905000"/>
+                    </a:xfrm>
+                    <a:prstGeom prst="rect">
+                      <a:avLst/>
+                    </a:prstGeom>
+                    <a:noFill/>
+                    <a:ln w="9525">
+                      <a:noFill/>
+                      <a:miter lim="800000"/>
+                      <a:headEnd/>
+                      <a:tailEnd/>
+                    </a:ln>
+                  </pic:spPr>
+                </pic:pic>
+              </a:graphicData>
+            </a:graphic>
+          </wp:inline>
+        </w:drawing>
+      </w:r>
+    </w:p>
+    <w:p>
+      <w:pPr>
+        <w:rPr>
+          <w:szCs w:val="26"/>
+          <w:lang w:val="en-US"/>
+        </w:rPr>
+      </w:pPr>
+    </w:p>
+    <w:p>
+      <w:pPr>
+        <w:rPr>
+          <w:szCs w:val="26"/>
+          <w:lang w:val="en-US"/>
+        </w:rPr>
+      </w:pPr>
+    </w:p>
+    <w:p>
+      <w:pPr>
+        <w:rPr>
+          <w:szCs w:val="26"/>
+          <w:lang w:val="en-US"/>
+        </w:rPr>
+      </w:pPr>
+    </w:p>
+    <w:p>
+      <w:pPr>
+        <w:rPr>
+          <w:szCs w:val="26"/>
+          <w:lang w:val="en-US"/>
+        </w:rPr>
+      </w:pPr>
+    </w:p>
+    <w:p>
+      <w:pPr>
+        <w:rPr>
+          <w:szCs w:val="26"/>
+          <w:lang w:val="en-US"/>
+        </w:rPr>
+      </w:pPr>
+      <w:r>
+        <w:rPr>
+          <w:szCs w:val="26"/>
+          <w:lang w:val="en-US"/>
+        </w:rPr>
+        <w:lastRenderedPageBreak/>
+        <w:t xml:space="preserve">6) </w:t>
+      </w:r>
+      <w:proofErr w:type="spellStart"/>
+      <w:r>
+        <w:rPr>
+          <w:szCs w:val="26"/>
+          <w:lang w:val="en-US"/>
+        </w:rPr>
+        <w:t>Додайте</w:t>
+      </w:r>
+      <w:proofErr w:type="spellEnd"/>
+      <w:r>
+        <w:rPr>
+          <w:szCs w:val="26"/>
+          <w:lang w:val="en-US"/>
+        </w:rPr>
+        <w:t xml:space="preserve"> в </w:t>
+      </w:r>
+      <w:proofErr w:type="spellStart"/>
+      <w:r>
+        <w:rPr>
+          <w:szCs w:val="26"/>
+          <w:lang w:val="en-US"/>
+        </w:rPr>
+        <w:t>проект</w:t>
+      </w:r>
+      <w:proofErr w:type="spellEnd"/>
+      <w:r>
+        <w:rPr>
+          <w:szCs w:val="26"/>
+          <w:lang w:val="en-US"/>
+        </w:rPr>
+        <w:t xml:space="preserve"> </w:t>
+      </w:r>
+      <w:proofErr w:type="spellStart"/>
+      <w:r>
+        <w:rPr>
+          <w:szCs w:val="26"/>
+          <w:lang w:val="en-US"/>
+        </w:rPr>
+        <w:t>текстовий</w:t>
+      </w:r>
+      <w:proofErr w:type="spellEnd"/>
+      <w:r>
+        <w:rPr>
+          <w:szCs w:val="26"/>
+          <w:lang w:val="en-US"/>
+        </w:rPr>
+        <w:t xml:space="preserve"> </w:t>
+      </w:r>
+      <w:proofErr w:type="spellStart"/>
+      <w:r>
+        <w:rPr>
+          <w:szCs w:val="26"/>
+          <w:lang w:val="en-US"/>
+        </w:rPr>
+        <w:t>файл</w:t>
+      </w:r>
+      <w:proofErr w:type="spellEnd"/>
+      <w:r>
+        <w:rPr>
+          <w:szCs w:val="26"/>
+          <w:lang w:val="en-US"/>
+        </w:rPr>
+        <w:t xml:space="preserve"> readme.txt </w:t>
+      </w:r>
+      <w:proofErr w:type="spellStart"/>
+      <w:r>
+        <w:rPr>
+          <w:szCs w:val="26"/>
+          <w:lang w:val="en-US"/>
+        </w:rPr>
+        <w:t>та</w:t>
+      </w:r>
+      <w:proofErr w:type="spellEnd"/>
+      <w:r>
+        <w:rPr>
+          <w:szCs w:val="26"/>
+          <w:lang w:val="en-US"/>
+        </w:rPr>
+        <w:t xml:space="preserve"> </w:t>
+      </w:r>
+      <w:proofErr w:type="spellStart"/>
+      <w:r>
+        <w:rPr>
+          <w:szCs w:val="26"/>
+          <w:lang w:val="en-US"/>
+        </w:rPr>
+        <w:t>зафіксуйте</w:t>
+      </w:r>
+      <w:proofErr w:type="spellEnd"/>
+      <w:r>
+        <w:rPr>
+          <w:szCs w:val="26"/>
+          <w:lang w:val="en-US"/>
+        </w:rPr>
+        <w:t xml:space="preserve"> </w:t>
+      </w:r>
+      <w:proofErr w:type="spellStart"/>
+      <w:r>
+        <w:rPr>
+          <w:szCs w:val="26"/>
+          <w:lang w:val="en-US"/>
+        </w:rPr>
+        <w:t>цю</w:t>
+      </w:r>
+      <w:proofErr w:type="spellEnd"/>
+      <w:r>
+        <w:rPr>
+          <w:szCs w:val="26"/>
+          <w:lang w:val="en-US"/>
+        </w:rPr>
+        <w:t xml:space="preserve"> </w:t>
+      </w:r>
+      <w:proofErr w:type="spellStart"/>
+      <w:r>
+        <w:rPr>
+          <w:szCs w:val="26"/>
+          <w:lang w:val="en-US"/>
+        </w:rPr>
+        <w:t>зміну</w:t>
+      </w:r>
+      <w:proofErr w:type="spellEnd"/>
+      <w:r>
+        <w:rPr>
+          <w:szCs w:val="26"/>
+          <w:lang w:val="en-US"/>
+        </w:rPr>
+        <w:t xml:space="preserve"> в </w:t>
+      </w:r>
+      <w:proofErr w:type="spellStart"/>
+      <w:r>
+        <w:rPr>
+          <w:szCs w:val="26"/>
+          <w:lang w:val="en-US"/>
+        </w:rPr>
+        <w:t>автоматично</w:t>
+      </w:r>
+      <w:proofErr w:type="spellEnd"/>
+      <w:r>
+        <w:rPr>
+          <w:szCs w:val="26"/>
+          <w:lang w:val="en-US"/>
+        </w:rPr>
+        <w:t xml:space="preserve"> </w:t>
+      </w:r>
+      <w:proofErr w:type="spellStart"/>
+      <w:r>
+        <w:rPr>
+          <w:szCs w:val="26"/>
+          <w:lang w:val="en-US"/>
+        </w:rPr>
+        <w:t>створеній</w:t>
+      </w:r>
+      <w:proofErr w:type="spellEnd"/>
+      <w:r>
+        <w:rPr>
+          <w:szCs w:val="26"/>
+          <w:lang w:val="en-US"/>
+        </w:rPr>
+        <w:t xml:space="preserve"> </w:t>
+      </w:r>
+      <w:proofErr w:type="spellStart"/>
+      <w:r>
+        <w:rPr>
+          <w:szCs w:val="26"/>
+          <w:lang w:val="en-US"/>
+        </w:rPr>
+        <w:t>гілці</w:t>
+      </w:r>
+      <w:proofErr w:type="spellEnd"/>
+      <w:r>
+        <w:rPr>
+          <w:szCs w:val="26"/>
+          <w:lang w:val="en-US"/>
+        </w:rPr>
+        <w:t xml:space="preserve"> master.</w:t>
+      </w:r>
     </w:p>
     <w:sectPr>
       <w:pgSz w:w="11906" w:h="16838"/>

</xml_diff>

<commit_message>
new changes in file readme
</commit_message>
<xml_diff>
--- a/Лабораторна робота №1 (ДПГІ).docx
+++ b/Лабораторна робота №1 (ДПГІ).docx
@@ -2417,6 +2417,308 @@
         </w:rPr>
         <w:t xml:space="preserve"> master.</w:t>
       </w:r>
+    </w:p>
+    <w:p>
+      <w:pPr>
+        <w:rPr>
+          <w:szCs w:val="26"/>
+          <w:lang w:val="en-US"/>
+        </w:rPr>
+      </w:pPr>
+      <w:r>
+        <w:rPr>
+          <w:noProof/>
+          <w:szCs w:val="26"/>
+          <w:lang w:val="ru-RU" w:eastAsia="ru-RU"/>
+        </w:rPr>
+        <w:drawing>
+          <wp:inline distT="0" distB="0" distL="0" distR="0">
+            <wp:extent cx="3267075" cy="1190625"/>
+            <wp:effectExtent l="19050" t="0" r="9525" b="0"/>
+            <wp:docPr id="49" name="Рисунок 49"/>
+            <wp:cNvGraphicFramePr>
+              <a:graphicFrameLocks xmlns:a="http://schemas.openxmlformats.org/drawingml/2006/main" noChangeAspect="1"/>
+            </wp:cNvGraphicFramePr>
+            <a:graphic xmlns:a="http://schemas.openxmlformats.org/drawingml/2006/main">
+              <a:graphicData uri="http://schemas.openxmlformats.org/drawingml/2006/picture">
+                <pic:pic xmlns:pic="http://schemas.openxmlformats.org/drawingml/2006/picture">
+                  <pic:nvPicPr>
+                    <pic:cNvPr id="0" name="Picture 49"/>
+                    <pic:cNvPicPr>
+                      <a:picLocks noChangeAspect="1" noChangeArrowheads="1"/>
+                    </pic:cNvPicPr>
+                  </pic:nvPicPr>
+                  <pic:blipFill>
+                    <a:blip r:embed="rId25" cstate="print"/>
+                    <a:srcRect/>
+                    <a:stretch>
+                      <a:fillRect/>
+                    </a:stretch>
+                  </pic:blipFill>
+                  <pic:spPr bwMode="auto">
+                    <a:xfrm>
+                      <a:off x="0" y="0"/>
+                      <a:ext cx="3267075" cy="1190625"/>
+                    </a:xfrm>
+                    <a:prstGeom prst="rect">
+                      <a:avLst/>
+                    </a:prstGeom>
+                    <a:noFill/>
+                    <a:ln w="9525">
+                      <a:noFill/>
+                      <a:miter lim="800000"/>
+                      <a:headEnd/>
+                      <a:tailEnd/>
+                    </a:ln>
+                  </pic:spPr>
+                </pic:pic>
+              </a:graphicData>
+            </a:graphic>
+          </wp:inline>
+        </w:drawing>
+      </w:r>
+      <w:r>
+        <w:rPr>
+          <w:szCs w:val="26"/>
+          <w:lang w:val="en-US"/>
+        </w:rPr>
+        <w:t xml:space="preserve"> </w:t>
+      </w:r>
+      <w:r>
+        <w:rPr>
+          <w:noProof/>
+          <w:szCs w:val="26"/>
+          <w:lang w:val="ru-RU" w:eastAsia="ru-RU"/>
+        </w:rPr>
+        <w:drawing>
+          <wp:inline distT="0" distB="0" distL="0" distR="0">
+            <wp:extent cx="2981325" cy="1266825"/>
+            <wp:effectExtent l="19050" t="0" r="9525" b="0"/>
+            <wp:docPr id="52" name="Рисунок 52"/>
+            <wp:cNvGraphicFramePr>
+              <a:graphicFrameLocks xmlns:a="http://schemas.openxmlformats.org/drawingml/2006/main" noChangeAspect="1"/>
+            </wp:cNvGraphicFramePr>
+            <a:graphic xmlns:a="http://schemas.openxmlformats.org/drawingml/2006/main">
+              <a:graphicData uri="http://schemas.openxmlformats.org/drawingml/2006/picture">
+                <pic:pic xmlns:pic="http://schemas.openxmlformats.org/drawingml/2006/picture">
+                  <pic:nvPicPr>
+                    <pic:cNvPr id="0" name="Picture 52"/>
+                    <pic:cNvPicPr>
+                      <a:picLocks noChangeAspect="1" noChangeArrowheads="1"/>
+                    </pic:cNvPicPr>
+                  </pic:nvPicPr>
+                  <pic:blipFill>
+                    <a:blip r:embed="rId26" cstate="print"/>
+                    <a:srcRect/>
+                    <a:stretch>
+                      <a:fillRect/>
+                    </a:stretch>
+                  </pic:blipFill>
+                  <pic:spPr bwMode="auto">
+                    <a:xfrm>
+                      <a:off x="0" y="0"/>
+                      <a:ext cx="2981325" cy="1266825"/>
+                    </a:xfrm>
+                    <a:prstGeom prst="rect">
+                      <a:avLst/>
+                    </a:prstGeom>
+                    <a:noFill/>
+                    <a:ln w="9525">
+                      <a:noFill/>
+                      <a:miter lim="800000"/>
+                      <a:headEnd/>
+                      <a:tailEnd/>
+                    </a:ln>
+                  </pic:spPr>
+                </pic:pic>
+              </a:graphicData>
+            </a:graphic>
+          </wp:inline>
+        </w:drawing>
+      </w:r>
+    </w:p>
+    <w:p>
+      <w:pPr>
+        <w:rPr>
+          <w:szCs w:val="26"/>
+          <w:lang w:val="en-US"/>
+        </w:rPr>
+      </w:pPr>
+      <w:r>
+        <w:rPr>
+          <w:szCs w:val="26"/>
+          <w:lang w:val="en-US"/>
+        </w:rPr>
+        <w:t xml:space="preserve">7) </w:t>
+      </w:r>
+      <w:proofErr w:type="spellStart"/>
+      <w:r>
+        <w:rPr>
+          <w:szCs w:val="26"/>
+          <w:lang w:val="en-US"/>
+        </w:rPr>
+        <w:t>Додайте</w:t>
+      </w:r>
+      <w:proofErr w:type="spellEnd"/>
+      <w:r>
+        <w:rPr>
+          <w:szCs w:val="26"/>
+          <w:lang w:val="en-US"/>
+        </w:rPr>
+        <w:t xml:space="preserve"> в </w:t>
+      </w:r>
+      <w:proofErr w:type="spellStart"/>
+      <w:r>
+        <w:rPr>
+          <w:szCs w:val="26"/>
+          <w:lang w:val="en-US"/>
+        </w:rPr>
+        <w:t>файл</w:t>
+      </w:r>
+      <w:proofErr w:type="spellEnd"/>
+      <w:r>
+        <w:rPr>
+          <w:szCs w:val="26"/>
+          <w:lang w:val="en-US"/>
+        </w:rPr>
+        <w:t xml:space="preserve"> readme.txt </w:t>
+      </w:r>
+      <w:proofErr w:type="spellStart"/>
+      <w:r>
+        <w:rPr>
+          <w:szCs w:val="26"/>
+          <w:lang w:val="en-US"/>
+        </w:rPr>
+        <w:t>контекстну</w:t>
+      </w:r>
+      <w:proofErr w:type="spellEnd"/>
+      <w:r>
+        <w:rPr>
+          <w:szCs w:val="26"/>
+          <w:lang w:val="en-US"/>
+        </w:rPr>
+        <w:t xml:space="preserve"> </w:t>
+      </w:r>
+      <w:proofErr w:type="spellStart"/>
+      <w:r>
+        <w:rPr>
+          <w:szCs w:val="26"/>
+          <w:lang w:val="en-US"/>
+        </w:rPr>
+        <w:t>інформацію</w:t>
+      </w:r>
+      <w:proofErr w:type="spellEnd"/>
+      <w:r>
+        <w:rPr>
+          <w:szCs w:val="26"/>
+          <w:lang w:val="en-US"/>
+        </w:rPr>
+        <w:t xml:space="preserve"> </w:t>
+      </w:r>
+      <w:proofErr w:type="spellStart"/>
+      <w:r>
+        <w:rPr>
+          <w:szCs w:val="26"/>
+          <w:lang w:val="en-US"/>
+        </w:rPr>
+        <w:t>про</w:t>
+      </w:r>
+      <w:proofErr w:type="spellEnd"/>
+      <w:r>
+        <w:rPr>
+          <w:szCs w:val="26"/>
+          <w:lang w:val="en-US"/>
+        </w:rPr>
+        <w:t xml:space="preserve"> </w:t>
+      </w:r>
+      <w:proofErr w:type="spellStart"/>
+      <w:r>
+        <w:rPr>
+          <w:szCs w:val="26"/>
+          <w:lang w:val="en-US"/>
+        </w:rPr>
+        <w:t>проект</w:t>
+      </w:r>
+      <w:proofErr w:type="spellEnd"/>
+      <w:r>
+        <w:rPr>
+          <w:szCs w:val="26"/>
+          <w:lang w:val="en-US"/>
+        </w:rPr>
+        <w:t xml:space="preserve"> і </w:t>
+      </w:r>
+      <w:proofErr w:type="spellStart"/>
+      <w:r>
+        <w:rPr>
+          <w:szCs w:val="26"/>
+          <w:lang w:val="en-US"/>
+        </w:rPr>
+        <w:t>також</w:t>
+      </w:r>
+      <w:proofErr w:type="spellEnd"/>
+      <w:r>
+        <w:rPr>
+          <w:szCs w:val="26"/>
+          <w:lang w:val="en-US"/>
+        </w:rPr>
+        <w:t xml:space="preserve"> </w:t>
+      </w:r>
+      <w:proofErr w:type="spellStart"/>
+      <w:r>
+        <w:rPr>
+          <w:szCs w:val="26"/>
+          <w:lang w:val="en-US"/>
+        </w:rPr>
+        <w:t>зафіксуйте</w:t>
+      </w:r>
+      <w:proofErr w:type="spellEnd"/>
+      <w:r>
+        <w:rPr>
+          <w:szCs w:val="26"/>
+          <w:lang w:val="en-US"/>
+        </w:rPr>
+        <w:t xml:space="preserve"> </w:t>
+      </w:r>
+      <w:proofErr w:type="spellStart"/>
+      <w:r>
+        <w:rPr>
+          <w:szCs w:val="26"/>
+          <w:lang w:val="en-US"/>
+        </w:rPr>
+        <w:t>цю</w:t>
+      </w:r>
+      <w:proofErr w:type="spellEnd"/>
+      <w:r>
+        <w:rPr>
+          <w:szCs w:val="26"/>
+          <w:lang w:val="en-US"/>
+        </w:rPr>
+        <w:t xml:space="preserve"> </w:t>
+      </w:r>
+      <w:proofErr w:type="spellStart"/>
+      <w:r>
+        <w:rPr>
+          <w:szCs w:val="26"/>
+          <w:lang w:val="en-US"/>
+        </w:rPr>
+        <w:t>зміну</w:t>
+      </w:r>
+      <w:proofErr w:type="spellEnd"/>
+      <w:r>
+        <w:rPr>
+          <w:szCs w:val="26"/>
+          <w:lang w:val="en-US"/>
+        </w:rPr>
+        <w:t>.</w:t>
+      </w:r>
+    </w:p>
+    <w:p>
+      <w:pPr>
+        <w:rPr>
+          <w:szCs w:val="26"/>
+          <w:lang w:val="en-US"/>
+        </w:rPr>
+      </w:pPr>
     </w:p>
     <w:sectPr>
       <w:pgSz w:w="11906" w:h="16838"/>

</xml_diff>